<commit_message>
Updated Phase 4 code
</commit_message>
<xml_diff>
--- a/README.docx
+++ b/README.docx
@@ -115,6 +115,38 @@
       <w:pPr>
         <w:ind w:left="720"/>
       </w:pPr>
+      <w:r>
+        <w:t>IPL.txt</w:t>
+      </w:r>
+    </w:p>
+    <w:p>
+      <w:pPr>
+        <w:ind w:left="720"/>
+      </w:pPr>
+      <w:r>
+        <w:t>Program1.txt</w:t>
+      </w:r>
+    </w:p>
+    <w:p>
+      <w:pPr>
+        <w:ind w:left="720"/>
+      </w:pPr>
+      <w:r>
+        <w:t>Program2.txt</w:t>
+      </w:r>
+    </w:p>
+    <w:p>
+      <w:pPr>
+        <w:ind w:left="720"/>
+      </w:pPr>
+      <w:r>
+        <w:t>Program2_text.txt</w:t>
+      </w:r>
+    </w:p>
+    <w:p>
+      <w:pPr>
+        <w:ind w:left="720"/>
+      </w:pPr>
     </w:p>
     <w:p>
       <w:pPr>
@@ -227,6 +259,7 @@
         <w:rPr>
           <w:u w:val="single"/>
         </w:rPr>
+        <w:lastRenderedPageBreak/>
         <w:t>Starting location where the simulator executes code</w:t>
       </w:r>
     </w:p>
@@ -247,7 +280,6 @@
     </w:p>
     <w:p>
       <w:r>
-        <w:lastRenderedPageBreak/>
         <w:t>000A 0009</w:t>
       </w:r>
     </w:p>
@@ -385,6 +417,222 @@
         <w:t>Clicking on "Store+" instead of "Store" will do the same operation as Store, in addition to that it'll also increment the MAR.</w:t>
       </w:r>
     </w:p>
+    <w:p/>
+    <w:p>
+      <w:pPr>
+        <w:rPr>
+          <w:u w:val="single"/>
+        </w:rPr>
+      </w:pPr>
+      <w:r>
+        <w:rPr>
+          <w:u w:val="single"/>
+        </w:rPr>
+        <w:lastRenderedPageBreak/>
+        <w:t>How to execute Program 1</w:t>
+      </w:r>
+    </w:p>
+    <w:p>
+      <w:r>
+        <w:t>Click</w:t>
+      </w:r>
+      <w:r>
+        <w:t xml:space="preserve"> on the </w:t>
+      </w:r>
+      <w:r>
+        <w:t xml:space="preserve">“Load Program 1” button then </w:t>
+      </w:r>
+      <w:r>
+        <w:t xml:space="preserve">the </w:t>
+      </w:r>
+      <w:r>
+        <w:t xml:space="preserve">PC will be loaded with </w:t>
+      </w:r>
+      <w:r>
+        <w:t>starting address,</w:t>
+      </w:r>
+      <w:r>
+        <w:t xml:space="preserve"> Click on </w:t>
+      </w:r>
+      <w:r>
+        <w:t>the “</w:t>
+      </w:r>
+      <w:r>
+        <w:t>Run</w:t>
+      </w:r>
+      <w:r>
+        <w:t>”</w:t>
+      </w:r>
+      <w:r>
+        <w:t xml:space="preserve"> button</w:t>
+      </w:r>
+    </w:p>
+    <w:p>
+      <w:r>
+        <w:t xml:space="preserve">Program 1 execution will be started </w:t>
+      </w:r>
+    </w:p>
+    <w:p>
+      <w:r>
+        <w:t xml:space="preserve">Whenever the Input LED glows, Enter </w:t>
+      </w:r>
+      <w:r>
+        <w:t>one digit</w:t>
+      </w:r>
+      <w:r>
+        <w:t xml:space="preserve"> from </w:t>
+      </w:r>
+      <w:r>
+        <w:t>the keyboard, and wait for the Input LED to glow to enter the next digit or to press enter(signalling the end of that number input).</w:t>
+      </w:r>
+    </w:p>
+    <w:p>
+      <w:r>
+        <w:t>The corresponding</w:t>
+      </w:r>
+      <w:r>
+        <w:t xml:space="preserve"> entered input will be displayed in the printer</w:t>
+      </w:r>
+    </w:p>
+    <w:p>
+      <w:r>
+        <w:t xml:space="preserve">After entering </w:t>
+      </w:r>
+      <w:r>
+        <w:t>21 numbers</w:t>
+      </w:r>
+      <w:r>
+        <w:t xml:space="preserve">, </w:t>
+      </w:r>
+      <w:r>
+        <w:t xml:space="preserve">the </w:t>
+      </w:r>
+      <w:r>
+        <w:t xml:space="preserve">Closest value </w:t>
+      </w:r>
+      <w:r>
+        <w:t xml:space="preserve">to </w:t>
+      </w:r>
+      <w:r>
+        <w:t xml:space="preserve">the last entered input will be displayed </w:t>
+      </w:r>
+      <w:r>
+        <w:t>on</w:t>
+      </w:r>
+      <w:r>
+        <w:t xml:space="preserve"> the printer</w:t>
+      </w:r>
+      <w:r>
+        <w:t xml:space="preserve">. </w:t>
+      </w:r>
+    </w:p>
+    <w:p/>
+    <w:p>
+      <w:pPr>
+        <w:rPr>
+          <w:u w:val="single"/>
+        </w:rPr>
+      </w:pPr>
+      <w:r>
+        <w:rPr>
+          <w:u w:val="single"/>
+        </w:rPr>
+        <w:t>How to execute program 2</w:t>
+      </w:r>
+    </w:p>
+    <w:p>
+      <w:r>
+        <w:t>Click</w:t>
+      </w:r>
+      <w:r>
+        <w:t xml:space="preserve"> </w:t>
+      </w:r>
+      <w:r>
+        <w:t>on the</w:t>
+      </w:r>
+      <w:r>
+        <w:t xml:space="preserve"> </w:t>
+      </w:r>
+      <w:r>
+        <w:t>“L</w:t>
+      </w:r>
+      <w:r>
+        <w:t xml:space="preserve">oad </w:t>
+      </w:r>
+      <w:r>
+        <w:t>P</w:t>
+      </w:r>
+      <w:r>
+        <w:t>rogram</w:t>
+      </w:r>
+      <w:r>
+        <w:t xml:space="preserve"> </w:t>
+      </w:r>
+      <w:r>
+        <w:t>2</w:t>
+      </w:r>
+      <w:r>
+        <w:t xml:space="preserve">” button to load the content of </w:t>
+      </w:r>
+      <w:r>
+        <w:rPr>
+          <w:i/>
+          <w:iCs/>
+        </w:rPr>
+        <w:t>Program2_text.txt</w:t>
+      </w:r>
+      <w:r>
+        <w:t xml:space="preserve"> into memory and load the instruction list from </w:t>
+      </w:r>
+      <w:r>
+        <w:rPr>
+          <w:i/>
+          <w:iCs/>
+        </w:rPr>
+        <w:t>Program2.txt</w:t>
+      </w:r>
+      <w:r>
+        <w:t xml:space="preserve">. </w:t>
+      </w:r>
+    </w:p>
+    <w:p>
+      <w:r>
+        <w:t>Once the “Run” button is clicked, the printer will first print the content of the paragraph character by character, once the content is printed it will prompt the user to enter the word to be searched.</w:t>
+      </w:r>
+    </w:p>
+    <w:p>
+      <w:r>
+        <w:t xml:space="preserve">Whenever the Input LED glows, enter one character in the keyboard, and wait for the Input LED to glow to enter the next character or to press enter (signaling the end of that </w:t>
+      </w:r>
+      <w:r>
+        <w:t>word</w:t>
+      </w:r>
+      <w:r>
+        <w:t xml:space="preserve"> input).</w:t>
+      </w:r>
+    </w:p>
+    <w:p>
+      <w:r>
+        <w:t>The corresponding word will be printed on the printer as well.</w:t>
+      </w:r>
+    </w:p>
+    <w:p>
+      <w:r>
+        <w:t>The program will then go on the check if the word is present or not in the paragraph, if it exists it will print “Word found!” and print the Line # and Word # where it was found, or else it will print “Word not found”.</w:t>
+      </w:r>
+      <w:r>
+        <w:t xml:space="preserve"> </w:t>
+      </w:r>
+    </w:p>
+    <w:p/>
+    <w:p>
+      <w:r>
+        <w:t xml:space="preserve"> </w:t>
+      </w:r>
+    </w:p>
+    <w:p/>
+    <w:p/>
+    <w:p/>
     <w:sectPr>
       <w:pgSz w:w="11906" w:h="16838"/>
       <w:pgMar w:top="1440" w:right="1440" w:bottom="1440" w:left="1440" w:header="708" w:footer="708" w:gutter="0"/>

</xml_diff>